<commit_message>
Doc_ Instalacion requisistos y pri_app_angular
</commit_message>
<xml_diff>
--- a/Fundamentos.docx
+++ b/Fundamentos.docx
@@ -21,7 +21,7 @@
           <w:szCs w:val="44"/>
           <w:shd w:val="clear" w:color="auto" w:fill="1C1D1F"/>
         </w:rPr>
-        <w:t xml:space="preserve">130: </w:t>
+        <w:t>1</w:t>
       </w:r>
       <w:r>
         <w:rPr>
@@ -31,7 +31,7 @@
           <w:szCs w:val="44"/>
           <w:shd w:val="clear" w:color="auto" w:fill="1C1D1F"/>
         </w:rPr>
-        <w:t>F</w:t>
+        <w:t xml:space="preserve">: Comenzando con </w:t>
       </w:r>
       <w:r>
         <w:rPr>
@@ -41,67 +41,701 @@
           <w:szCs w:val="44"/>
           <w:shd w:val="clear" w:color="auto" w:fill="1C1D1F"/>
         </w:rPr>
-        <w:t>undamentos de Angular</w:t>
-      </w:r>
-    </w:p>
-    <w:p>
-      <w:pPr>
-        <w:rPr>
-          <w:rFonts w:ascii="Segoe UI" w:hAnsi="Segoe UI" w:cs="Segoe UI"/>
-          <w:color w:val="FFFFFF"/>
-          <w:shd w:val="clear" w:color="auto" w:fill="1C1D1F"/>
-        </w:rPr>
-      </w:pPr>
-      <w:r>
-        <w:rPr>
-          <w:rFonts w:ascii="Segoe UI" w:hAnsi="Segoe UI" w:cs="Segoe UI"/>
-          <w:color w:val="FFFFFF"/>
-          <w:shd w:val="clear" w:color="auto" w:fill="1C1D1F"/>
-        </w:rPr>
-        <w:t>Flujo de una aplicación en Angular</w:t>
-      </w:r>
-    </w:p>
-    <w:p>
-      <w:r>
-        <w:t xml:space="preserve">Como se </w:t>
-      </w:r>
-      <w:r>
-        <w:t xml:space="preserve">levanta una app en angular </w:t>
-      </w:r>
-    </w:p>
-    <w:p>
-      <w:pPr>
-        <w:pStyle w:val="Prrafodelista"/>
-        <w:numPr>
-          <w:ilvl w:val="0"/>
-          <w:numId w:val="1"/>
-        </w:numPr>
-      </w:pPr>
-      <w:r>
-        <w:t xml:space="preserve">Ver </w:t>
-      </w:r>
-      <w:proofErr w:type="spellStart"/>
-      <w:r>
-        <w:t>main.ts</w:t>
-      </w:r>
-      <w:proofErr w:type="spellEnd"/>
-    </w:p>
-    <w:p>
-      <w:pPr>
-        <w:pStyle w:val="Prrafodelista"/>
-        <w:numPr>
-          <w:ilvl w:val="0"/>
-          <w:numId w:val="1"/>
-        </w:numPr>
-      </w:pPr>
-    </w:p>
-    <w:p>
-      <w:pPr>
-        <w:rPr>
-          <w:lang w:val="es-MX"/>
-        </w:rPr>
-      </w:pPr>
-    </w:p>
+        <w:t>Angular</w:t>
+      </w:r>
+    </w:p>
+    <w:p>
+      <w:pPr>
+        <w:rPr>
+          <w:rFonts w:ascii="Segoe UI" w:hAnsi="Segoe UI" w:cs="Segoe UI"/>
+          <w:color w:val="FFFFFF"/>
+          <w:shd w:val="clear" w:color="auto" w:fill="1C1D1F"/>
+        </w:rPr>
+      </w:pPr>
+      <w:r>
+        <w:rPr>
+          <w:rFonts w:ascii="Segoe UI" w:hAnsi="Segoe UI" w:cs="Segoe UI"/>
+          <w:color w:val="FFFFFF"/>
+          <w:shd w:val="clear" w:color="auto" w:fill="1C1D1F"/>
+        </w:rPr>
+        <w:t> Introducción a Angular</w:t>
+      </w:r>
+    </w:p>
+    <w:p>
+      <w:hyperlink r:id="rId5" w:history="1">
+        <w:r>
+          <w:rPr>
+            <w:rStyle w:val="Hipervnculo"/>
+          </w:rPr>
+          <w:t>https://angular.io/</w:t>
+        </w:r>
+      </w:hyperlink>
+      <w:r>
+        <w:t xml:space="preserve"> Usa lenguaje de </w:t>
+      </w:r>
+      <w:proofErr w:type="spellStart"/>
+      <w:r>
+        <w:t>typesceript</w:t>
+      </w:r>
+      <w:proofErr w:type="spellEnd"/>
+      <w:r>
+        <w:t xml:space="preserve"> </w:t>
+      </w:r>
+      <w:hyperlink r:id="rId6" w:history="1">
+        <w:r>
+          <w:rPr>
+            <w:rStyle w:val="Hipervnculo"/>
+          </w:rPr>
+          <w:t>https://www.typescriptlang.org/</w:t>
+        </w:r>
+      </w:hyperlink>
+    </w:p>
+    <w:p>
+      <w:pPr>
+        <w:rPr>
+          <w:rFonts w:ascii="Segoe UI" w:hAnsi="Segoe UI" w:cs="Segoe UI"/>
+          <w:color w:val="FFFFFF"/>
+          <w:shd w:val="clear" w:color="auto" w:fill="1C1D1F"/>
+        </w:rPr>
+      </w:pPr>
+      <w:r>
+        <w:rPr>
+          <w:rFonts w:ascii="Segoe UI" w:hAnsi="Segoe UI" w:cs="Segoe UI"/>
+          <w:color w:val="FFFFFF"/>
+          <w:shd w:val="clear" w:color="auto" w:fill="1C1D1F"/>
+        </w:rPr>
+        <w:t>Recorrido Plataforma Udemy</w:t>
+      </w:r>
+    </w:p>
+    <w:p>
+      <w:pPr>
+        <w:rPr>
+          <w:rFonts w:ascii="Segoe UI" w:hAnsi="Segoe UI" w:cs="Segoe UI"/>
+          <w:color w:val="FFFFFF"/>
+          <w:shd w:val="clear" w:color="auto" w:fill="1C1D1F"/>
+        </w:rPr>
+      </w:pPr>
+      <w:r>
+        <w:rPr>
+          <w:rFonts w:ascii="Segoe UI" w:hAnsi="Segoe UI" w:cs="Segoe UI"/>
+          <w:color w:val="FFFFFF"/>
+          <w:shd w:val="clear" w:color="auto" w:fill="1C1D1F"/>
+        </w:rPr>
+        <w:t> ¿Qué es Angular?</w:t>
+      </w:r>
+    </w:p>
+    <w:p>
+      <w:hyperlink r:id="rId7" w:history="1">
+        <w:r>
+          <w:rPr>
+            <w:rStyle w:val="Hipervnculo"/>
+          </w:rPr>
+          <w:t>https://www.hiberus.com/crecemos-contigo/que-es-angular-y-para-que-sirve/</w:t>
+        </w:r>
+      </w:hyperlink>
+    </w:p>
+    <w:p>
+      <w:r>
+        <w:rPr>
+          <w:noProof/>
+        </w:rPr>
+        <w:drawing>
+          <wp:inline distT="0" distB="0" distL="0" distR="0" wp14:anchorId="40FDED2C" wp14:editId="03AA3F85">
+            <wp:extent cx="2754086" cy="3051672"/>
+            <wp:effectExtent l="0" t="0" r="8255" b="0"/>
+            <wp:docPr id="1" name="Imagen 1" descr="Arquitectura de un SPA · Desarrollo de aplicaciones web"/>
+            <wp:cNvGraphicFramePr>
+              <a:graphicFrameLocks xmlns:a="http://schemas.openxmlformats.org/drawingml/2006/main" noChangeAspect="1"/>
+            </wp:cNvGraphicFramePr>
+            <a:graphic xmlns:a="http://schemas.openxmlformats.org/drawingml/2006/main">
+              <a:graphicData uri="http://schemas.openxmlformats.org/drawingml/2006/picture">
+                <pic:pic xmlns:pic="http://schemas.openxmlformats.org/drawingml/2006/picture">
+                  <pic:nvPicPr>
+                    <pic:cNvPr id="0" name="Picture 1" descr="Arquitectura de un SPA · Desarrollo de aplicaciones web"/>
+                    <pic:cNvPicPr>
+                      <a:picLocks noChangeAspect="1" noChangeArrowheads="1"/>
+                    </pic:cNvPicPr>
+                  </pic:nvPicPr>
+                  <pic:blipFill>
+                    <a:blip r:embed="rId8">
+                      <a:extLst>
+                        <a:ext uri="{28A0092B-C50C-407E-A947-70E740481C1C}">
+                          <a14:useLocalDpi xmlns:a14="http://schemas.microsoft.com/office/drawing/2010/main" val="0"/>
+                        </a:ext>
+                      </a:extLst>
+                    </a:blip>
+                    <a:srcRect/>
+                    <a:stretch>
+                      <a:fillRect/>
+                    </a:stretch>
+                  </pic:blipFill>
+                  <pic:spPr bwMode="auto">
+                    <a:xfrm>
+                      <a:off x="0" y="0"/>
+                      <a:ext cx="2759843" cy="3058051"/>
+                    </a:xfrm>
+                    <a:prstGeom prst="rect">
+                      <a:avLst/>
+                    </a:prstGeom>
+                    <a:noFill/>
+                    <a:ln>
+                      <a:noFill/>
+                    </a:ln>
+                  </pic:spPr>
+                </pic:pic>
+              </a:graphicData>
+            </a:graphic>
+          </wp:inline>
+        </w:drawing>
+      </w:r>
+      <w:r>
+        <w:rPr>
+          <w:noProof/>
+        </w:rPr>
+        <w:drawing>
+          <wp:inline distT="0" distB="0" distL="0" distR="0" wp14:anchorId="0DB2606D" wp14:editId="2896F4DE">
+            <wp:extent cx="5159829" cy="2902404"/>
+            <wp:effectExtent l="0" t="0" r="3175" b="0"/>
+            <wp:docPr id="3" name="Imagen 3" descr="SPA (Single Page Application ) in React - For Beginners [6] - YouTube"/>
+            <wp:cNvGraphicFramePr>
+              <a:graphicFrameLocks xmlns:a="http://schemas.openxmlformats.org/drawingml/2006/main" noChangeAspect="1"/>
+            </wp:cNvGraphicFramePr>
+            <a:graphic xmlns:a="http://schemas.openxmlformats.org/drawingml/2006/main">
+              <a:graphicData uri="http://schemas.openxmlformats.org/drawingml/2006/picture">
+                <pic:pic xmlns:pic="http://schemas.openxmlformats.org/drawingml/2006/picture">
+                  <pic:nvPicPr>
+                    <pic:cNvPr id="0" name="Picture 5" descr="SPA (Single Page Application ) in React - For Beginners [6] - YouTube"/>
+                    <pic:cNvPicPr>
+                      <a:picLocks noChangeAspect="1" noChangeArrowheads="1"/>
+                    </pic:cNvPicPr>
+                  </pic:nvPicPr>
+                  <pic:blipFill>
+                    <a:blip r:embed="rId9" cstate="print">
+                      <a:extLst>
+                        <a:ext uri="{28A0092B-C50C-407E-A947-70E740481C1C}">
+                          <a14:useLocalDpi xmlns:a14="http://schemas.microsoft.com/office/drawing/2010/main" val="0"/>
+                        </a:ext>
+                      </a:extLst>
+                    </a:blip>
+                    <a:srcRect/>
+                    <a:stretch>
+                      <a:fillRect/>
+                    </a:stretch>
+                  </pic:blipFill>
+                  <pic:spPr bwMode="auto">
+                    <a:xfrm>
+                      <a:off x="0" y="0"/>
+                      <a:ext cx="5163261" cy="2904334"/>
+                    </a:xfrm>
+                    <a:prstGeom prst="rect">
+                      <a:avLst/>
+                    </a:prstGeom>
+                    <a:noFill/>
+                    <a:ln>
+                      <a:noFill/>
+                    </a:ln>
+                  </pic:spPr>
+                </pic:pic>
+              </a:graphicData>
+            </a:graphic>
+          </wp:inline>
+        </w:drawing>
+      </w:r>
+    </w:p>
+    <w:p>
+      <w:pPr>
+        <w:rPr>
+          <w:rFonts w:ascii="Segoe UI" w:hAnsi="Segoe UI" w:cs="Segoe UI"/>
+          <w:color w:val="FFFFFF"/>
+          <w:shd w:val="clear" w:color="auto" w:fill="1C1D1F"/>
+        </w:rPr>
+      </w:pPr>
+      <w:r>
+        <w:rPr>
+          <w:rFonts w:ascii="Segoe UI" w:hAnsi="Segoe UI" w:cs="Segoe UI"/>
+          <w:color w:val="FFFFFF"/>
+          <w:shd w:val="clear" w:color="auto" w:fill="1C1D1F"/>
+        </w:rPr>
+        <w:lastRenderedPageBreak/>
+        <w:t xml:space="preserve">Ejercicio: Instalación de </w:t>
+      </w:r>
+      <w:proofErr w:type="spellStart"/>
+      <w:r>
+        <w:rPr>
+          <w:rFonts w:ascii="Segoe UI" w:hAnsi="Segoe UI" w:cs="Segoe UI"/>
+          <w:color w:val="FFFFFF"/>
+          <w:shd w:val="clear" w:color="auto" w:fill="1C1D1F"/>
+        </w:rPr>
+        <w:t>NodeJS</w:t>
+      </w:r>
+      <w:proofErr w:type="spellEnd"/>
+    </w:p>
+    <w:p>
+      <w:proofErr w:type="spellStart"/>
+      <w:r>
+        <w:t>Cli</w:t>
+      </w:r>
+      <w:proofErr w:type="spellEnd"/>
+      <w:r>
+        <w:t xml:space="preserve"> </w:t>
+      </w:r>
+      <w:proofErr w:type="spellStart"/>
+      <w:r>
+        <w:t>comand</w:t>
+      </w:r>
+      <w:proofErr w:type="spellEnd"/>
+      <w:r>
+        <w:t xml:space="preserve"> line Interface es necesario</w:t>
+      </w:r>
+      <w:r>
+        <w:t xml:space="preserve"> por ende </w:t>
+      </w:r>
+      <w:proofErr w:type="spellStart"/>
+      <w:r>
+        <w:t>instlaamos</w:t>
+      </w:r>
+      <w:proofErr w:type="spellEnd"/>
+      <w:r>
+        <w:t xml:space="preserve"> el servidor de </w:t>
+      </w:r>
+      <w:proofErr w:type="spellStart"/>
+      <w:r>
+        <w:t>Node</w:t>
+      </w:r>
+      <w:proofErr w:type="spellEnd"/>
+      <w:r>
+        <w:t xml:space="preserve"> </w:t>
+      </w:r>
+      <w:proofErr w:type="spellStart"/>
+      <w:r>
+        <w:t>Js</w:t>
+      </w:r>
+      <w:proofErr w:type="spellEnd"/>
+      <w:r>
+        <w:t xml:space="preserve"> </w:t>
+      </w:r>
+      <w:hyperlink r:id="rId10" w:history="1">
+        <w:r>
+          <w:rPr>
+            <w:rStyle w:val="Hipervnculo"/>
+          </w:rPr>
+          <w:t>https://nodejs.org/es/</w:t>
+        </w:r>
+      </w:hyperlink>
+    </w:p>
+    <w:p>
+      <w:pPr>
+        <w:rPr>
+          <w:rFonts w:ascii="Segoe UI" w:hAnsi="Segoe UI" w:cs="Segoe UI"/>
+          <w:color w:val="FFFFFF"/>
+          <w:shd w:val="clear" w:color="auto" w:fill="1C1D1F"/>
+        </w:rPr>
+      </w:pPr>
+      <w:r>
+        <w:rPr>
+          <w:rFonts w:ascii="Segoe UI" w:hAnsi="Segoe UI" w:cs="Segoe UI"/>
+          <w:color w:val="FFFFFF"/>
+          <w:shd w:val="clear" w:color="auto" w:fill="1C1D1F"/>
+        </w:rPr>
+        <w:t xml:space="preserve">Instalando Visual Studio </w:t>
+      </w:r>
+      <w:proofErr w:type="spellStart"/>
+      <w:r>
+        <w:rPr>
+          <w:rFonts w:ascii="Segoe UI" w:hAnsi="Segoe UI" w:cs="Segoe UI"/>
+          <w:color w:val="FFFFFF"/>
+          <w:shd w:val="clear" w:color="auto" w:fill="1C1D1F"/>
+        </w:rPr>
+        <w:t>Code</w:t>
+      </w:r>
+      <w:proofErr w:type="spellEnd"/>
+    </w:p>
+    <w:p>
+      <w:hyperlink r:id="rId11" w:history="1">
+        <w:r>
+          <w:rPr>
+            <w:rStyle w:val="Hipervnculo"/>
+          </w:rPr>
+          <w:t>https://code.visualstudio.com/download</w:t>
+        </w:r>
+      </w:hyperlink>
+    </w:p>
+    <w:p>
+      <w:pPr>
+        <w:rPr>
+          <w:rFonts w:ascii="Segoe UI" w:hAnsi="Segoe UI" w:cs="Segoe UI"/>
+          <w:color w:val="FFFFFF"/>
+          <w:shd w:val="clear" w:color="auto" w:fill="1C1D1F"/>
+        </w:rPr>
+      </w:pPr>
+      <w:r>
+        <w:rPr>
+          <w:rFonts w:ascii="Segoe UI" w:hAnsi="Segoe UI" w:cs="Segoe UI"/>
+          <w:color w:val="FFFFFF"/>
+          <w:shd w:val="clear" w:color="auto" w:fill="1C1D1F"/>
+        </w:rPr>
+        <w:t>Ejercicio: Instalación de Angular</w:t>
+      </w:r>
+    </w:p>
+    <w:p>
+      <w:hyperlink r:id="rId12" w:history="1">
+        <w:r>
+          <w:rPr>
+            <w:rStyle w:val="Hipervnculo"/>
+          </w:rPr>
+          <w:t>https://angular.io/cli</w:t>
+        </w:r>
+      </w:hyperlink>
+    </w:p>
+    <w:p>
+      <w:pPr>
+        <w:rPr>
+          <w:rFonts w:ascii="Segoe UI" w:hAnsi="Segoe UI" w:cs="Segoe UI"/>
+          <w:color w:val="FFFFFF"/>
+          <w:shd w:val="clear" w:color="auto" w:fill="1C1D1F"/>
+        </w:rPr>
+      </w:pPr>
+      <w:r>
+        <w:rPr>
+          <w:rFonts w:ascii="Segoe UI" w:hAnsi="Segoe UI" w:cs="Segoe UI"/>
+          <w:color w:val="FFFFFF"/>
+          <w:shd w:val="clear" w:color="auto" w:fill="1C1D1F"/>
+        </w:rPr>
+        <w:t>Mi primera App con Angular</w:t>
+      </w:r>
+    </w:p>
+    <w:p>
+      <w:r>
+        <w:t xml:space="preserve">Me ubico en la ruta que deseo crear la app y </w:t>
+      </w:r>
+      <w:proofErr w:type="spellStart"/>
+      <w:r>
+        <w:t>copi</w:t>
+      </w:r>
+      <w:proofErr w:type="spellEnd"/>
+      <w:r>
+        <w:t xml:space="preserve"> el comando </w:t>
+      </w:r>
+      <w:r>
+        <w:rPr>
+          <w:highlight w:val="yellow"/>
+        </w:rPr>
+        <w:t>ng new mi-primera-app</w:t>
+      </w:r>
+      <w:r>
+        <w:t xml:space="preserve"> nos pregunta si queremos utilizar el modo </w:t>
+      </w:r>
+      <w:proofErr w:type="spellStart"/>
+      <w:r>
+        <w:t>estricito</w:t>
+      </w:r>
+      <w:proofErr w:type="spellEnd"/>
+      <w:r>
+        <w:t xml:space="preserve"> y damos que si </w:t>
+      </w:r>
+      <w:r>
+        <w:rPr>
+          <w:highlight w:val="yellow"/>
+        </w:rPr>
+        <w:t>Y</w:t>
+      </w:r>
+      <w:r>
+        <w:t xml:space="preserve"> </w:t>
+      </w:r>
+      <w:proofErr w:type="spellStart"/>
+      <w:r>
+        <w:t>y</w:t>
+      </w:r>
+      <w:proofErr w:type="spellEnd"/>
+      <w:r>
+        <w:t xml:space="preserve"> también nos pregunta si queremos agregar el concepto de </w:t>
+      </w:r>
+      <w:proofErr w:type="spellStart"/>
+      <w:r>
+        <w:t>Routing</w:t>
+      </w:r>
+      <w:proofErr w:type="spellEnd"/>
+      <w:r>
+        <w:t xml:space="preserve"> </w:t>
+      </w:r>
+      <w:r>
+        <w:rPr>
+          <w:highlight w:val="yellow"/>
+        </w:rPr>
+        <w:t>Y</w:t>
+      </w:r>
+      <w:r>
+        <w:t xml:space="preserve"> </w:t>
+      </w:r>
+      <w:proofErr w:type="spellStart"/>
+      <w:r>
+        <w:t>y</w:t>
+      </w:r>
+      <w:proofErr w:type="spellEnd"/>
+      <w:r>
+        <w:t xml:space="preserve"> también nos pregunta </w:t>
+      </w:r>
+      <w:proofErr w:type="spellStart"/>
+      <w:r>
+        <w:t>pr</w:t>
+      </w:r>
+      <w:proofErr w:type="spellEnd"/>
+      <w:r>
+        <w:t xml:space="preserve"> el formato de hojas de estilo CSS</w:t>
+      </w:r>
+    </w:p>
+    <w:p>
+      <w:r>
+        <w:t xml:space="preserve">Con el comando </w:t>
+      </w:r>
+      <w:proofErr w:type="spellStart"/>
+      <w:r>
+        <w:t>dir</w:t>
+      </w:r>
+      <w:proofErr w:type="spellEnd"/>
+      <w:r>
+        <w:t xml:space="preserve"> accedemos a la carpeta del proyecto</w:t>
+      </w:r>
+    </w:p>
+    <w:p>
+      <w:r>
+        <w:t xml:space="preserve">Dentro de la ruta escribimos </w:t>
+      </w:r>
+      <w:proofErr w:type="spellStart"/>
+      <w:r>
+        <w:rPr>
+          <w:highlight w:val="yellow"/>
+        </w:rPr>
+        <w:t>dir</w:t>
+      </w:r>
+      <w:proofErr w:type="spellEnd"/>
+      <w:r>
+        <w:t xml:space="preserve"> para validar las capetas creadas, solo queda levantar el servidor (servicio) </w:t>
+      </w:r>
+      <w:r>
+        <w:rPr>
+          <w:highlight w:val="yellow"/>
+        </w:rPr>
+        <w:t>ng serve -o</w:t>
+      </w:r>
+    </w:p>
+    <w:p>
+      <w:pPr>
+        <w:rPr>
+          <w:rFonts w:ascii="Segoe UI" w:hAnsi="Segoe UI" w:cs="Segoe UI"/>
+          <w:color w:val="FFFFFF"/>
+          <w:shd w:val="clear" w:color="auto" w:fill="1C1D1F"/>
+        </w:rPr>
+      </w:pPr>
+      <w:r>
+        <w:rPr>
+          <w:rFonts w:ascii="Segoe UI" w:hAnsi="Segoe UI" w:cs="Segoe UI"/>
+          <w:color w:val="FFFFFF"/>
+          <w:shd w:val="clear" w:color="auto" w:fill="1C1D1F"/>
+        </w:rPr>
+        <w:t>Iniciar / Detener el Servidor de Angular</w:t>
+      </w:r>
+    </w:p>
+    <w:p>
+      <w:pPr>
+        <w:rPr>
+          <w:shd w:val="clear" w:color="auto" w:fill="1C1D1F"/>
+        </w:rPr>
+      </w:pPr>
+      <w:r>
+        <w:t xml:space="preserve">Con </w:t>
+      </w:r>
+      <w:r>
+        <w:rPr>
+          <w:highlight w:val="yellow"/>
+        </w:rPr>
+        <w:t>CRTL C</w:t>
+      </w:r>
+      <w:r>
+        <w:t xml:space="preserve"> detenemos el </w:t>
+      </w:r>
+      <w:proofErr w:type="spellStart"/>
+      <w:r>
+        <w:t>proces</w:t>
+      </w:r>
+      <w:proofErr w:type="spellEnd"/>
+      <w:r>
+        <w:t xml:space="preserve"> y con</w:t>
+      </w:r>
+      <w:r>
+        <w:rPr>
+          <w:shd w:val="clear" w:color="auto" w:fill="1C1D1F"/>
+        </w:rPr>
+        <w:t xml:space="preserve"> </w:t>
+      </w:r>
+      <w:r>
+        <w:rPr>
+          <w:highlight w:val="yellow"/>
+        </w:rPr>
+        <w:t>ng serve -o</w:t>
+      </w:r>
+      <w:r>
+        <w:t xml:space="preserve"> inicia</w:t>
+      </w:r>
+    </w:p>
+    <w:p>
+      <w:pPr>
+        <w:rPr>
+          <w:rFonts w:ascii="Segoe UI" w:hAnsi="Segoe UI" w:cs="Segoe UI"/>
+          <w:color w:val="FFFFFF"/>
+          <w:shd w:val="clear" w:color="auto" w:fill="1C1D1F"/>
+        </w:rPr>
+      </w:pPr>
+      <w:r>
+        <w:rPr>
+          <w:rFonts w:ascii="Segoe UI" w:hAnsi="Segoe UI" w:cs="Segoe UI"/>
+          <w:color w:val="FFFFFF"/>
+          <w:shd w:val="clear" w:color="auto" w:fill="1C1D1F"/>
+        </w:rPr>
+        <w:t xml:space="preserve">Modificando nuestra primera app de Angular con Visual Studio </w:t>
+      </w:r>
+      <w:proofErr w:type="spellStart"/>
+      <w:r>
+        <w:rPr>
+          <w:rFonts w:ascii="Segoe UI" w:hAnsi="Segoe UI" w:cs="Segoe UI"/>
+          <w:color w:val="FFFFFF"/>
+          <w:shd w:val="clear" w:color="auto" w:fill="1C1D1F"/>
+        </w:rPr>
+        <w:t>Code</w:t>
+      </w:r>
+      <w:proofErr w:type="spellEnd"/>
+    </w:p>
+    <w:p>
+      <w:pPr>
+        <w:rPr>
+          <w:rFonts w:ascii="Segoe UI" w:hAnsi="Segoe UI" w:cs="Segoe UI"/>
+          <w:color w:val="FFFFFF"/>
+          <w:shd w:val="clear" w:color="auto" w:fill="1C1D1F"/>
+        </w:rPr>
+      </w:pPr>
+      <w:r>
+        <w:rPr>
+          <w:rFonts w:ascii="Segoe UI" w:hAnsi="Segoe UI" w:cs="Segoe UI"/>
+          <w:color w:val="FFFFFF"/>
+          <w:shd w:val="clear" w:color="auto" w:fill="1C1D1F"/>
+        </w:rPr>
+        <w:t xml:space="preserve"> Recrear la carpeta de </w:t>
+      </w:r>
+      <w:proofErr w:type="spellStart"/>
+      <w:r>
+        <w:rPr>
+          <w:rFonts w:ascii="Segoe UI" w:hAnsi="Segoe UI" w:cs="Segoe UI"/>
+          <w:color w:val="FFFFFF"/>
+          <w:shd w:val="clear" w:color="auto" w:fill="1C1D1F"/>
+        </w:rPr>
+        <w:t>node_modules</w:t>
+      </w:r>
+      <w:proofErr w:type="spellEnd"/>
+      <w:r>
+        <w:rPr>
+          <w:rFonts w:ascii="Segoe UI" w:hAnsi="Segoe UI" w:cs="Segoe UI"/>
+          <w:color w:val="FFFFFF"/>
+          <w:shd w:val="clear" w:color="auto" w:fill="1C1D1F"/>
+        </w:rPr>
+        <w:t xml:space="preserve"> en Angular</w:t>
+      </w:r>
+    </w:p>
+    <w:p>
+      <w:r>
+        <w:t xml:space="preserve">Clase interesante y </w:t>
+      </w:r>
+      <w:proofErr w:type="spellStart"/>
+      <w:r>
+        <w:t>d e</w:t>
+      </w:r>
+      <w:proofErr w:type="spellEnd"/>
+      <w:r>
+        <w:t xml:space="preserve"> mucha utilidad</w:t>
+      </w:r>
+    </w:p>
+    <w:p>
+      <w:r>
+        <w:t xml:space="preserve">Ejecutamos el comando </w:t>
+      </w:r>
+      <w:proofErr w:type="spellStart"/>
+      <w:r>
+        <w:rPr>
+          <w:highlight w:val="yellow"/>
+        </w:rPr>
+        <w:t>npm</w:t>
+      </w:r>
+      <w:proofErr w:type="spellEnd"/>
+      <w:r>
+        <w:rPr>
+          <w:highlight w:val="yellow"/>
+        </w:rPr>
+        <w:t xml:space="preserve"> </w:t>
+      </w:r>
+      <w:proofErr w:type="spellStart"/>
+      <w:r>
+        <w:rPr>
+          <w:highlight w:val="yellow"/>
+        </w:rPr>
+        <w:t>instal</w:t>
+      </w:r>
+      <w:r>
+        <w:t>l</w:t>
+      </w:r>
+      <w:proofErr w:type="spellEnd"/>
+      <w:r>
+        <w:t xml:space="preserve"> dentro de la ruta donde se </w:t>
+      </w:r>
+      <w:proofErr w:type="spellStart"/>
+      <w:r>
+        <w:t>encutra</w:t>
+      </w:r>
+      <w:proofErr w:type="spellEnd"/>
+      <w:r>
+        <w:t xml:space="preserve"> la carpeta </w:t>
+      </w:r>
+      <w:proofErr w:type="spellStart"/>
+      <w:r>
+        <w:t>main</w:t>
+      </w:r>
+      <w:proofErr w:type="spellEnd"/>
+    </w:p>
+    <w:p>
+      <w:pPr>
+        <w:rPr>
+          <w:rFonts w:ascii="Segoe UI" w:hAnsi="Segoe UI" w:cs="Segoe UI"/>
+          <w:color w:val="FFFFFF"/>
+          <w:shd w:val="clear" w:color="auto" w:fill="1C1D1F"/>
+        </w:rPr>
+      </w:pPr>
+      <w:r>
+        <w:rPr>
+          <w:rFonts w:ascii="Segoe UI" w:hAnsi="Segoe UI" w:cs="Segoe UI"/>
+          <w:color w:val="FFFFFF"/>
+          <w:shd w:val="clear" w:color="auto" w:fill="1C1D1F"/>
+        </w:rPr>
+        <w:t xml:space="preserve">Ejercicio: Instalando Extensiones de Visual Studio </w:t>
+      </w:r>
+      <w:proofErr w:type="spellStart"/>
+      <w:r>
+        <w:rPr>
+          <w:rFonts w:ascii="Segoe UI" w:hAnsi="Segoe UI" w:cs="Segoe UI"/>
+          <w:color w:val="FFFFFF"/>
+          <w:shd w:val="clear" w:color="auto" w:fill="1C1D1F"/>
+        </w:rPr>
+        <w:t>Code</w:t>
+      </w:r>
+      <w:proofErr w:type="spellEnd"/>
+      <w:r>
+        <w:rPr>
+          <w:rFonts w:ascii="Segoe UI" w:hAnsi="Segoe UI" w:cs="Segoe UI"/>
+          <w:color w:val="FFFFFF"/>
+          <w:shd w:val="clear" w:color="auto" w:fill="1C1D1F"/>
+        </w:rPr>
+        <w:t xml:space="preserve"> para Angular</w:t>
+      </w:r>
+    </w:p>
+    <w:p/>
+    <w:p/>
     <w:sectPr>
       <w:pgSz w:w="12240" w:h="15840"/>
       <w:pgMar w:top="1440" w:right="1440" w:bottom="1440" w:left="1440" w:header="708" w:footer="708" w:gutter="0"/>
@@ -611,7 +1245,6 @@
   <w:style w:type="character" w:default="1" w:styleId="Fuentedeprrafopredeter">
     <w:name w:val="Default Paragraph Font"/>
     <w:uiPriority w:val="1"/>
-    <w:semiHidden/>
     <w:unhideWhenUsed/>
   </w:style>
   <w:style w:type="table" w:default="1" w:styleId="Tablanormal">
@@ -654,6 +1287,29 @@
       <w:ind w:left="720"/>
       <w:contextualSpacing/>
     </w:pPr>
+  </w:style>
+  <w:style w:type="character" w:styleId="Hipervnculo">
+    <w:name w:val="Hyperlink"/>
+    <w:basedOn w:val="Fuentedeprrafopredeter"/>
+    <w:uiPriority w:val="99"/>
+    <w:unhideWhenUsed/>
+    <w:rsid w:val="0041135C"/>
+    <w:rPr>
+      <w:color w:val="0563C1" w:themeColor="hyperlink"/>
+      <w:u w:val="single"/>
+    </w:rPr>
+  </w:style>
+  <w:style w:type="character" w:styleId="Mencinsinresolver">
+    <w:name w:val="Unresolved Mention"/>
+    <w:basedOn w:val="Fuentedeprrafopredeter"/>
+    <w:uiPriority w:val="99"/>
+    <w:semiHidden/>
+    <w:unhideWhenUsed/>
+    <w:rsid w:val="0041135C"/>
+    <w:rPr>
+      <w:color w:val="605E5C"/>
+      <w:shd w:val="clear" w:color="auto" w:fill="E1DFDD"/>
+    </w:rPr>
   </w:style>
 </w:styles>
 </file>

</xml_diff>